<commit_message>
an addition with qaa descriptors
</commit_message>
<xml_diff>
--- a/_posts/thesis_chapters/drafts/2024-9-3-TheoreticalFramework.md_post_JL_comments + CL.docx
+++ b/_posts/thesis_chapters/drafts/2024-9-3-TheoreticalFramework.md_post_JL_comments + CL.docx
@@ -1421,7 +1421,17 @@
       </w:ins>
       <w:r>
         <w:rPr/>
-        <w:t>(Bal, 2011; Cakir et al., 2022), the overall environmental structure of which is represented above in Fig.3.x. While the Learning Lab takes place in a school environment, interventions retain the form of stakeholder workshops. For more on formative interventions that have taken other forms used or endorsed by Engeström’s team in Helsinki, see (Engeström et al., 2022).</w:t>
+        <w:t>(Bal, 2011; Cakir et al., 2022), the overall environmental structure of which is represented above in Fig.3.x. While the Learning Lab takes place in a sch</w:t>
+      </w:r>
+      <w:ins w:id="12" w:author="Mick Chesterman" w:date="2024-11-12T13:40:37Z">
+        <w:r>
+          <w:rPr/>
+          <w:tab/>
+        </w:r>
+      </w:ins>
+      <w:r>
+        <w:rPr/>
+        <w:t>ool environment, interventions retain the form of stakeholder workshops. For more on formative interventions that have taken other forms used or endorsed by Engeström’s team in Helsinki, see (Engeström et al., 2022).</w:t>
       </w:r>
     </w:p>
     <w:p>
@@ -1445,7 +1455,7 @@
         <w:rPr/>
         <w:t>(</w:t>
       </w:r>
-      <w:del w:id="12" w:author="Cathy Lewin" w:date="2024-10-25T10:14:00Z">
+      <w:del w:id="13" w:author="Cathy Lewin" w:date="2024-10-25T10:14:00Z">
         <w:r>
           <w:rPr/>
           <w:delText xml:space="preserve">Cole and Engeström, </w:delText>
@@ -1608,7 +1618,7 @@
         <w:rPr/>
         <w:t>In this thesis, my role as both researcher and practitioner makes both aspects relevant. Examining the analytical dimension, the process of seeking and defining key activities as units for analysis helps to delineate the boundaries of what to analyse in depth. One challenge in applying this approach is the duration and relative stability required to identify these germ cells. In their critique of Penuel, Engeström and Sannino (</w:t>
       </w:r>
-      <w:del w:id="13" w:author="Cathy Lewin" w:date="2024-10-25T10:29:00Z">
+      <w:del w:id="14" w:author="Cathy Lewin" w:date="2024-10-25T10:29:00Z">
         <w:r>
           <w:rPr/>
           <w:delText xml:space="preserve">Engeström et al., </w:delText>
@@ -1628,7 +1638,7 @@
         <w:rPr/>
         <w:t>Double stimulation refers to a process involving the use of tools to overcome contradictions that emerge in joint activity. Engeström’s early work on formative interventions frames the first stimulus as “the problem itself”, while a potential series of secondary stimuli can be introduced as part of the intervention (Cole and Engeström, 2007:492). Engeström and Sannino</w:t>
       </w:r>
-      <w:ins w:id="14" w:author="Cathy Lewin" w:date="2024-10-25T10:36:00Z">
+      <w:ins w:id="15" w:author="Cathy Lewin" w:date="2024-10-25T10:36:00Z">
         <w:r>
           <w:rPr/>
           <w:t xml:space="preserve"> (2014)</w:t>
@@ -1638,13 +1648,13 @@
         <w:rPr/>
         <w:t xml:space="preserve"> </w:t>
       </w:r>
-      <w:del w:id="15" w:author="Cathy Lewin" w:date="2024-10-25T10:36:00Z">
+      <w:del w:id="16" w:author="Cathy Lewin" w:date="2024-10-25T10:36:00Z">
         <w:r>
           <w:rPr/>
           <w:delText xml:space="preserve">describe </w:delText>
         </w:r>
       </w:del>
-      <w:ins w:id="16" w:author="Cathy Lewin" w:date="2024-10-25T10:36:00Z">
+      <w:ins w:id="17" w:author="Cathy Lewin" w:date="2024-10-25T10:36:00Z">
         <w:r>
           <w:rPr/>
           <w:t xml:space="preserve">explain </w:t>
@@ -1660,7 +1670,7 @@
         <w:pStyle w:val="PreformattedText"/>
         <w:rPr/>
       </w:pPr>
-      <w:del w:id="17" w:author="Cathy Lewin" w:date="2024-10-25T10:36:00Z">
+      <w:del w:id="18" w:author="Cathy Lewin" w:date="2024-10-25T10:36:00Z">
         <w:commentRangeStart w:id="17"/>
         <w:r>
           <w:rPr/>
@@ -1671,7 +1681,7 @@
         <w:rPr/>
         <w:t>Most likely the initially given potential second stimuli are rejected or reshaped by the participants, and the participants typically pick up or invent devices of their own, often as if behind the back of the interventionist.</w:t>
       </w:r>
-      <w:del w:id="18" w:author="Cathy Lewin" w:date="2024-10-25T10:36:00Z">
+      <w:del w:id="19" w:author="Cathy Lewin" w:date="2024-10-25T10:36:00Z">
         <w:r>
           <w:rPr/>
           <w:delText>"</w:delText>
@@ -1895,7 +1905,7 @@
         <w:rPr/>
         <w:t>Rajala and colleagues (</w:t>
       </w:r>
-      <w:del w:id="19" w:author="Cathy Lewin" w:date="2024-10-25T10:46:00Z">
+      <w:del w:id="20" w:author="Cathy Lewin" w:date="2024-10-25T10:46:00Z">
         <w:r>
           <w:rPr/>
           <w:delText xml:space="preserve">Rajala et al., </w:delText>
@@ -1971,7 +1981,7 @@
         <w:rPr/>
         <w:t xml:space="preserve">The process of comparing formative intervention (FI) and design-based research (DBR) is complicated by the wide application of DBR and its diverse interpretations, which extend beyond a set of generally agreed principles (Penuel, 2014; McKenney and Reeves, 2021). Easterday </w:t>
       </w:r>
-      <w:ins w:id="20" w:author="Cathy Lewin" w:date="2024-10-25T10:49:00Z">
+      <w:ins w:id="21" w:author="Cathy Lewin" w:date="2024-10-25T10:49:00Z">
         <w:r>
           <w:rPr/>
           <w:t xml:space="preserve">and colleagues (2014) </w:t>
@@ -1981,7 +1991,7 @@
         <w:rPr/>
         <w:t>characterise</w:t>
       </w:r>
-      <w:del w:id="21" w:author="Cathy Lewin" w:date="2024-10-25T10:49:00Z">
+      <w:del w:id="22" w:author="Cathy Lewin" w:date="2024-10-25T10:49:00Z">
         <w:r>
           <w:rPr/>
           <w:delText>s</w:delText>
@@ -1991,7 +2001,7 @@
         <w:rPr/>
         <w:t xml:space="preserve"> the core elements of DBR as: research as a form of intervention, iteration, involvement of participants in the evolution of designs, and flexibility in research outcomes based on how events unfold</w:t>
       </w:r>
-      <w:del w:id="22" w:author="Cathy Lewin" w:date="2024-10-25T10:49:00Z">
+      <w:del w:id="23" w:author="Cathy Lewin" w:date="2024-10-25T10:49:00Z">
         <w:r>
           <w:rPr/>
           <w:delText xml:space="preserve"> (Easterday et al., 2014)</w:delText>
@@ -2001,7 +2011,7 @@
         <w:rPr/>
         <w:t>. Cobb and colleagues</w:t>
       </w:r>
-      <w:ins w:id="23" w:author="Cathy Lewin" w:date="2024-10-25T10:49:00Z">
+      <w:ins w:id="24" w:author="Cathy Lewin" w:date="2024-10-25T10:49:00Z">
         <w:r>
           <w:rPr/>
           <w:t xml:space="preserve"> (2003:13)</w:t>
@@ -2011,7 +2021,7 @@
         <w:rPr/>
         <w:t xml:space="preserve"> summarise the characteristics of design-based approaches as “extended (iterative), interventionist (innovative and design-based), and theory-oriented enterprises whose ‘theories’ do real work in practical educational contexts”</w:t>
       </w:r>
-      <w:del w:id="24" w:author="Cathy Lewin" w:date="2024-10-25T10:49:00Z">
+      <w:del w:id="25" w:author="Cathy Lewin" w:date="2024-10-25T10:49:00Z">
         <w:r>
           <w:rPr/>
           <w:delText xml:space="preserve"> (Cobb et al., 2003:13)</w:delText>
@@ -2031,13 +2041,13 @@
         <w:rPr/>
         <w:t>While th</w:t>
       </w:r>
-      <w:ins w:id="25" w:author="Cathy Lewin" w:date="2024-10-25T10:50:00Z">
+      <w:ins w:id="26" w:author="Cathy Lewin" w:date="2024-10-25T10:50:00Z">
         <w:r>
           <w:rPr/>
           <w:t>ese</w:t>
         </w:r>
       </w:ins>
-      <w:del w:id="26" w:author="Cathy Lewin" w:date="2024-10-25T10:50:00Z">
+      <w:del w:id="27" w:author="Cathy Lewin" w:date="2024-10-25T10:50:00Z">
         <w:r>
           <w:rPr/>
           <w:delText>is</w:delText>
@@ -2067,7 +2077,7 @@
         <w:rPr/>
         <w:t>Bakker (</w:t>
       </w:r>
-      <w:del w:id="27" w:author="Cathy Lewin" w:date="2024-10-25T10:50:00Z">
+      <w:del w:id="28" w:author="Cathy Lewin" w:date="2024-10-25T10:50:00Z">
         <w:r>
           <w:rPr/>
           <w:delText xml:space="preserve">Bakker, </w:delText>
@@ -2077,7 +2087,7 @@
         <w:rPr/>
         <w:t>2018) challenges Engeström’s characterisation of DBR as having closed goals, particularly critiquing Engeström’s portrayal of the work of Collins and colleagues (</w:t>
       </w:r>
-      <w:del w:id="28" w:author="Cathy Lewin" w:date="2024-10-25T10:51:00Z">
+      <w:del w:id="29" w:author="Cathy Lewin" w:date="2024-10-25T10:51:00Z">
         <w:r>
           <w:rPr/>
           <w:delText xml:space="preserve">Collins et al., </w:delText>
@@ -2087,7 +2097,7 @@
         <w:rPr/>
         <w:t>2004) as a misrepresentation. Bakker argues that these researchers did “not want to fix variables or educational goals upfront” (</w:t>
       </w:r>
-      <w:del w:id="29" w:author="Cathy Lewin" w:date="2024-10-25T10:51:00Z">
+      <w:del w:id="30" w:author="Cathy Lewin" w:date="2024-10-25T10:51:00Z">
         <w:r>
           <w:rPr/>
           <w:delText xml:space="preserve">Bakker, </w:delText>
@@ -2097,7 +2107,7 @@
         <w:rPr/>
         <w:t xml:space="preserve">2018:17). He echoes the call of </w:t>
       </w:r>
-      <w:del w:id="30" w:author="Cathy Lewin" w:date="2024-10-25T10:52:00Z">
+      <w:del w:id="31" w:author="Cathy Lewin" w:date="2024-10-25T10:52:00Z">
         <w:r>
           <w:rPr/>
           <w:delText xml:space="preserve">Penuel, </w:delText>
@@ -2107,7 +2117,7 @@
         <w:rPr/>
         <w:t xml:space="preserve">Cole, </w:t>
       </w:r>
-      <w:ins w:id="31" w:author="Cathy Lewin" w:date="2024-10-25T10:52:00Z">
+      <w:ins w:id="32" w:author="Cathy Lewin" w:date="2024-10-25T10:52:00Z">
         <w:r>
           <w:rPr/>
           <w:t xml:space="preserve">Penuel </w:t>
@@ -2117,7 +2127,7 @@
         <w:rPr/>
         <w:t>and O’Neill for more dialogue and greater recognition of the shared traditions between CHAT and design research (</w:t>
       </w:r>
-      <w:del w:id="32" w:author="Cathy Lewin" w:date="2024-10-25T10:52:00Z">
+      <w:del w:id="33" w:author="Cathy Lewin" w:date="2024-10-25T10:52:00Z">
         <w:r>
           <w:rPr/>
           <w:delText xml:space="preserve">Cole et al., </w:delText>
@@ -2137,7 +2147,7 @@
         <w:rPr/>
         <w:t>Engeström’s view of DBR (</w:t>
       </w:r>
-      <w:del w:id="33" w:author="Cathy Lewin" w:date="2024-10-25T10:52:00Z">
+      <w:del w:id="34" w:author="Cathy Lewin" w:date="2024-10-25T10:52:00Z">
         <w:r>
           <w:rPr/>
           <w:delText xml:space="preserve">Engeström, </w:delText>
@@ -2312,7 +2322,7 @@
         <w:rPr/>
         <w:t>Barab and Squire (</w:t>
       </w:r>
-      <w:del w:id="34" w:author="Cathy Lewin" w:date="2024-10-25T10:58:00Z">
+      <w:del w:id="35" w:author="Cathy Lewin" w:date="2024-10-25T10:58:00Z">
         <w:r>
           <w:rPr/>
           <w:delText xml:space="preserve">Barab and Squire, </w:delText>
@@ -2343,7 +2353,7 @@
         <w:rPr/>
         <w:t>Hoadley and Campos (</w:t>
       </w:r>
-      <w:del w:id="35" w:author="Cathy Lewin" w:date="2024-10-25T11:07:00Z">
+      <w:del w:id="36" w:author="Cathy Lewin" w:date="2024-10-25T11:07:00Z">
         <w:r>
           <w:rPr/>
           <w:delText xml:space="preserve">Hoadley and Campos, </w:delText>
@@ -2398,7 +2408,7 @@
         <w:rPr/>
         <w:t>One solution to the challenge of balancing utility and generalisation, as well as representing the research process in an accessible format, is through the use of design narratives. Bakker (</w:t>
       </w:r>
-      <w:del w:id="36" w:author="Cathy Lewin" w:date="2024-10-25T11:09:00Z">
+      <w:del w:id="37" w:author="Cathy Lewin" w:date="2024-10-25T11:09:00Z">
         <w:r>
           <w:rPr/>
           <w:delText xml:space="preserve">Bakker, </w:delText>
@@ -2408,7 +2418,7 @@
         <w:rPr/>
         <w:t>2018) notes the difficulties of conveying the richness of the design process within the constraints of traditional journal formats, where space restrictions may hinder detailed explanations. Design narratives, as proposed by Hoadley (</w:t>
       </w:r>
-      <w:del w:id="37" w:author="Cathy Lewin" w:date="2024-10-25T11:09:00Z">
+      <w:del w:id="38" w:author="Cathy Lewin" w:date="2024-10-25T11:09:00Z">
         <w:r>
           <w:rPr/>
           <w:delText xml:space="preserve">Hoadley, </w:delText>
@@ -2428,7 +2438,7 @@
         <w:rPr/>
         <w:t>In this study, a design narrative is particularly valuable in conveying the intricate details of the learning design. This thesis format allows for a fuller exploration of these aspects, notably in Chapter 5</w:t>
       </w:r>
-      <w:ins w:id="38" w:author="Cathy Lewin" w:date="2024-10-25T11:10:00Z">
+      <w:ins w:id="39" w:author="Cathy Lewin" w:date="2024-10-25T11:10:00Z">
         <w:r>
           <w:rPr/>
           <w:t xml:space="preserve"> where I …. </w:t>
@@ -2522,7 +2532,7 @@
         <w:rPr/>
         <w:t>Before addressing Research Question 2, which asks how participants develop agency in an evolving community of game makers, it is important to clarify the concept of agency, particularly in the context of learning environments. The question of who or what has agency is a philosophical one with practical applications in designing learning settings. Agency and autonomy are often either vaguely defined or have contested, interconnected definitions in studies (Huang and Benson, 2013; Matusov et al., 2016). For this thesis, in line with a cultural-historical approach, agency is viewed as a cultural phenomenon experienced by individuals in relation to their peers and their learning environment. To situate this view within the varied and evolving concepts of agency in educational settings, I draw on the work of Matusov and colleagues (</w:t>
       </w:r>
-      <w:del w:id="39" w:author="Cathy Lewin" w:date="2024-10-25T11:12:00Z">
+      <w:del w:id="40" w:author="Cathy Lewin" w:date="2024-10-25T11:12:00Z">
         <w:r>
           <w:rPr/>
           <w:delText xml:space="preserve">Matusov et al., </w:delText>
@@ -2532,7 +2542,7 @@
         <w:rPr/>
         <w:t>2016)</w:t>
       </w:r>
-      <w:ins w:id="40" w:author="Cathy Lewin" w:date="2024-10-25T11:12:00Z">
+      <w:ins w:id="41" w:author="Cathy Lewin" w:date="2024-10-25T11:12:00Z">
         <w:r>
           <w:rPr/>
           <w:t xml:space="preserve"> </w:t>
@@ -2588,7 +2598,7 @@
         <w:rPr/>
         <w:t>Instrumental agency reflects a concept of agency as the ability to get things done, thus, a view of agency as a set of capacities (Edwards and Mackenzie, 2005). Matusov and colleagues</w:t>
       </w:r>
-      <w:ins w:id="41" w:author="Cathy Lewin" w:date="2024-10-25T11:14:00Z">
+      <w:ins w:id="42" w:author="Cathy Lewin" w:date="2024-10-25T11:14:00Z">
         <w:r>
           <w:rPr/>
           <w:t xml:space="preserve"> (2016)</w:t>
@@ -2598,7 +2608,7 @@
         <w:rPr/>
         <w:t xml:space="preserve"> highlight</w:t>
       </w:r>
-      <w:del w:id="42" w:author="Cathy Lewin" w:date="2024-10-25T11:14:00Z">
+      <w:del w:id="43" w:author="Cathy Lewin" w:date="2024-10-25T11:14:00Z">
         <w:r>
           <w:rPr/>
           <w:delText>s</w:delText>
@@ -2608,7 +2618,7 @@
         <w:rPr/>
         <w:t xml:space="preserve"> an often technological view of educational environments where educators seek to increase instrumental agency by building the individual capacity of learners to achieve relevant tasks</w:t>
       </w:r>
-      <w:del w:id="43" w:author="Cathy Lewin" w:date="2024-10-25T11:14:00Z">
+      <w:del w:id="44" w:author="Cathy Lewin" w:date="2024-10-25T11:14:00Z">
         <w:r>
           <w:rPr/>
           <w:delText xml:space="preserve"> (Matusov et al., 2016)</w:delText>
@@ -2667,7 +2677,7 @@
         <w:rPr/>
         <w:t>?) as an extension to the concept of instrumental agency to include a more social dimension where lea</w:t>
       </w:r>
-      <w:ins w:id="45" w:author="Cathy Lewin" w:date="2024-10-25T11:15:00Z">
+      <w:ins w:id="46" w:author="Cathy Lewin" w:date="2024-10-25T11:15:00Z">
         <w:r>
           <w:rPr/>
           <w:t>r</w:t>
@@ -2745,7 +2755,7 @@
         <w:rPr/>
         <w:t>Matusov and colleagues’ interpretation of a dynamically emergent dimension of agency is complex and diverse allowing agency to be recognised in distributed forms such as ‘emerging collective agency, agency of bureaucracy, non-human agency of animals, agency of distributed machine-human network, agency of Internet, and so on’ (Matusov et al., 2016:432). The autho</w:t>
       </w:r>
-      <w:del w:id="46" w:author="Cathy Lewin" w:date="2024-10-25T11:17:00Z">
+      <w:del w:id="47" w:author="Cathy Lewin" w:date="2024-10-25T11:17:00Z">
         <w:r>
           <w:rPr/>
           <w:delText>u</w:delText>
@@ -2771,7 +2781,7 @@
         <w:rPr/>
         <w:t>. Work by Bærentsen and Trettvik (</w:t>
       </w:r>
-      <w:del w:id="47" w:author="Cathy Lewin" w:date="2024-10-25T11:18:00Z">
+      <w:del w:id="48" w:author="Cathy Lewin" w:date="2024-10-25T11:18:00Z">
         <w:r>
           <w:rPr/>
           <w:delText xml:space="preserve">B\a erentsen and Trettvik, </w:delText>
@@ -2781,7 +2791,7 @@
         <w:rPr/>
         <w:t>2002) linking the use of affordances in HCI to a foundation in activity theory highlights, following Gibson (</w:t>
       </w:r>
-      <w:del w:id="48" w:author="Cathy Lewin" w:date="2024-10-25T11:19:00Z">
+      <w:del w:id="49" w:author="Cathy Lewin" w:date="2024-10-25T11:19:00Z">
         <w:r>
           <w:rPr/>
           <w:delText xml:space="preserve">Gibson, </w:delText>
@@ -2801,7 +2811,7 @@
         <w:rPr/>
         <w:t xml:space="preserve">The work of Nardi and Kaptelinin </w:t>
       </w:r>
-      <w:ins w:id="49" w:author="Cathy Lewin" w:date="2024-10-25T11:19:00Z">
+      <w:ins w:id="50" w:author="Cathy Lewin" w:date="2024-10-25T11:19:00Z">
         <w:r>
           <w:rPr/>
           <w:t xml:space="preserve">(2012a) </w:t>
@@ -2811,7 +2821,7 @@
         <w:rPr/>
         <w:t>is also helpful here to examine the concept of designed affordance in learning environments through a lens of activity theory</w:t>
       </w:r>
-      <w:del w:id="50" w:author="Cathy Lewin" w:date="2024-10-25T11:20:00Z">
+      <w:del w:id="51" w:author="Cathy Lewin" w:date="2024-10-25T11:20:00Z">
         <w:r>
           <w:rPr/>
           <w:delText xml:space="preserve"> (Kaptelinin and Nardi, 2012a)</w:delText>
@@ -2821,7 +2831,7 @@
         <w:rPr/>
         <w:t>. The authors also reframe Gibson’s concept of affordances as possibilities in line with activity theory concepts of mediated action (Kaptelinin and Nardi, 2012b). They situate the creation of affordances in designed systems as a form of delegated agency (Kaptelinin and Nardi, 2012a). Artefacts or tools used in mediated activity may be given a form of delegated agency through designed affordances, e.g. a phone may prompt its user to charge its battery via notifications. However, unlike Latour’s (</w:t>
       </w:r>
-      <w:del w:id="51" w:author="Cathy Lewin" w:date="2024-10-25T11:20:00Z">
+      <w:del w:id="52" w:author="Cathy Lewin" w:date="2024-10-25T11:20:00Z">
         <w:r>
           <w:rPr/>
           <w:delText xml:space="preserve">Latour, </w:delText>
@@ -2831,7 +2841,7 @@
         <w:rPr/>
         <w:t xml:space="preserve">2013) concept of agency in actor network theory, objects would not delegate agency to a human (Kaptelinin and Nardi, 2012a:42). This is not to say that non-human objects have no impact on others as once the artefacts are placed in context </w:t>
       </w:r>
-      <w:ins w:id="52" w:author="Cathy Lewin" w:date="2024-10-25T11:20:00Z">
+      <w:ins w:id="53" w:author="Cathy Lewin" w:date="2024-10-25T11:20:00Z">
         <w:r>
           <w:rPr/>
           <w:t xml:space="preserve">they? </w:t>
@@ -2899,7 +2909,7 @@
         <w:rPr/>
         <w:t xml:space="preserve">Matusov </w:t>
       </w:r>
-      <w:ins w:id="53" w:author="Cathy Lewin" w:date="2024-10-25T11:22:00Z">
+      <w:ins w:id="54" w:author="Cathy Lewin" w:date="2024-10-25T11:22:00Z">
         <w:r>
           <w:rPr/>
           <w:t xml:space="preserve">and collagues (2016) </w:t>
@@ -2909,13 +2919,13 @@
         <w:rPr/>
         <w:t>propose</w:t>
       </w:r>
-      <w:ins w:id="54" w:author="Cathy Lewin" w:date="2024-10-25T11:22:00Z">
+      <w:ins w:id="55" w:author="Cathy Lewin" w:date="2024-10-25T11:22:00Z">
         <w:r>
           <w:rPr/>
           <w:t>s</w:t>
         </w:r>
       </w:ins>
-      <w:del w:id="55" w:author="Cathy Lewin" w:date="2024-10-25T11:22:00Z">
+      <w:del w:id="56" w:author="Cathy Lewin" w:date="2024-10-25T11:22:00Z">
         <w:r>
           <w:rPr/>
           <w:delText>s</w:delText>
@@ -2925,7 +2935,7 @@
         <w:rPr/>
         <w:t xml:space="preserve"> authorial agency </w:t>
       </w:r>
-      <w:del w:id="56" w:author="Cathy Lewin" w:date="2024-10-25T11:23:00Z">
+      <w:del w:id="57" w:author="Cathy Lewin" w:date="2024-10-25T11:23:00Z">
         <w:r>
           <w:rPr/>
           <w:delText xml:space="preserve">(Matusov et al., 2016) as the concept of agency, </w:delText>
@@ -2935,7 +2945,7 @@
         <w:rPr/>
         <w:t xml:space="preserve">as the most active and best aligned with an ideal form of education, in doing so drawing on existing work from CHAT researchers on </w:t>
       </w:r>
-      <w:del w:id="57" w:author="Cathy Lewin" w:date="2024-10-25T11:24:00Z">
+      <w:del w:id="58" w:author="Cathy Lewin" w:date="2024-10-25T11:24:00Z">
         <w:r>
           <w:rPr/>
           <w:delText xml:space="preserve">and </w:delText>
@@ -2945,13 +2955,13 @@
         <w:rPr/>
         <w:t xml:space="preserve">transformational concepts of agency. This section </w:t>
       </w:r>
-      <w:del w:id="58" w:author="Cathy Lewin" w:date="2024-10-25T11:25:00Z">
+      <w:del w:id="59" w:author="Cathy Lewin" w:date="2024-10-25T11:25:00Z">
         <w:r>
           <w:rPr/>
           <w:delText>focuses on</w:delText>
         </w:r>
       </w:del>
-      <w:ins w:id="59" w:author="Cathy Lewin" w:date="2024-10-25T11:25:00Z">
+      <w:ins w:id="60" w:author="Cathy Lewin" w:date="2024-10-25T11:25:00Z">
         <w:r>
           <w:rPr/>
           <w:t>exemplifies this through</w:t>
@@ -2961,13 +2971,13 @@
         <w:rPr/>
         <w:t xml:space="preserve"> the work o</w:t>
       </w:r>
-      <w:ins w:id="60" w:author="Cathy Lewin" w:date="2024-10-25T11:24:00Z">
+      <w:ins w:id="61" w:author="Cathy Lewin" w:date="2024-10-25T11:24:00Z">
         <w:r>
           <w:rPr/>
           <w:t>f</w:t>
         </w:r>
       </w:ins>
-      <w:del w:id="61" w:author="Cathy Lewin" w:date="2024-10-25T11:24:00Z">
+      <w:del w:id="62" w:author="Cathy Lewin" w:date="2024-10-25T11:24:00Z">
         <w:r>
           <w:rPr/>
           <w:delText>n</w:delText>
@@ -2977,7 +2987,7 @@
         <w:rPr/>
         <w:t xml:space="preserve"> Stetsenko in the form of transformative activist stance (TAS) (</w:t>
       </w:r>
-      <w:del w:id="62" w:author="Cathy Lewin" w:date="2024-10-25T11:25:00Z">
+      <w:del w:id="63" w:author="Cathy Lewin" w:date="2024-10-25T11:25:00Z">
         <w:r>
           <w:rPr/>
           <w:delText xml:space="preserve">Stetsenko, </w:delText>
@@ -3003,7 +3013,7 @@
         <w:rPr/>
         <w:t xml:space="preserve"> (</w:t>
       </w:r>
-      <w:del w:id="63" w:author="Cathy Lewin" w:date="2024-10-25T11:25:00Z">
+      <w:del w:id="64" w:author="Cathy Lewin" w:date="2024-10-25T11:25:00Z">
         <w:r>
           <w:rPr/>
           <w:delText xml:space="preserve">Sannino, </w:delText>
@@ -3074,7 +3084,7 @@
         <w:rPr/>
         <w:t xml:space="preserve"> Stetsenko’s (</w:t>
       </w:r>
-      <w:del w:id="64" w:author="Cathy Lewin" w:date="2024-10-25T11:26:00Z">
+      <w:del w:id="65" w:author="Cathy Lewin" w:date="2024-10-25T11:26:00Z">
         <w:r>
           <w:rPr/>
           <w:delText xml:space="preserve">A. Stetsenko, </w:delText>
@@ -3084,7 +3094,7 @@
         <w:rPr/>
         <w:t>2020b) critique of relational approaches to agency, both outside and within CHAT circles, invites us to resist the marginalisation of the role of the individual. Stetsenko</w:t>
       </w:r>
-      <w:ins w:id="65" w:author="Cathy Lewin" w:date="2024-10-25T11:28:00Z">
+      <w:ins w:id="66" w:author="Cathy Lewin" w:date="2024-10-25T11:28:00Z">
         <w:r>
           <w:rPr/>
           <w:t xml:space="preserve"> (2020)</w:t>
@@ -3102,7 +3112,7 @@
       <w:r>
         <w:rPr/>
       </w:r>
-      <w:del w:id="66" w:author="Cathy Lewin" w:date="2024-10-25T11:28:00Z">
+      <w:del w:id="67" w:author="Cathy Lewin" w:date="2024-10-25T11:28:00Z">
         <w:commentRangeEnd w:id="45"/>
         <w:r>
           <w:commentReference w:id="45"/>
@@ -3185,13 +3195,13 @@
         <w:rPr/>
         <w:t xml:space="preserve">While the overall focus </w:t>
       </w:r>
-      <w:ins w:id="67" w:author="Cathy Lewin" w:date="2024-10-25T11:35:00Z">
+      <w:ins w:id="68" w:author="Cathy Lewin" w:date="2024-10-25T11:35:00Z">
         <w:r>
           <w:rPr/>
           <w:t>is</w:t>
         </w:r>
       </w:ins>
-      <w:del w:id="68" w:author="Cathy Lewin" w:date="2024-10-25T11:35:00Z">
+      <w:del w:id="69" w:author="Cathy Lewin" w:date="2024-10-25T11:35:00Z">
         <w:r>
           <w:rPr/>
           <w:delText>being</w:delText>
@@ -3209,7 +3219,7 @@
       <w:r>
         <w:rPr/>
       </w:r>
-      <w:ins w:id="69" w:author="Cathy Lewin" w:date="2024-10-25T11:31:00Z">
+      <w:ins w:id="70" w:author="Cathy Lewin" w:date="2024-10-25T11:31:00Z">
         <w:commentRangeEnd w:id="49"/>
         <w:r>
           <w:commentReference w:id="49"/>
@@ -3255,7 +3265,7 @@
         <w:rPr/>
         <w:t>. In TAS aspects of conceptual understandings of agency and specifics of methodology are less explored than the motivational dimensions. While the urgent call to research community for partisan involvement is not accompanied by suggested means to undertake this process, the method of auto-ethnography is used in several studies</w:t>
       </w:r>
-      <w:ins w:id="70" w:author="Cathy Lewin" w:date="2024-10-25T11:37:00Z">
+      <w:ins w:id="71" w:author="Cathy Lewin" w:date="2024-10-25T11:37:00Z">
         <w:r>
           <w:rPr/>
           <w:t xml:space="preserve"> which draw on this concept</w:t>
@@ -3270,7 +3280,7 @@
         <w:rPr/>
         <w:t>Thus</w:t>
       </w:r>
-      <w:ins w:id="71" w:author="Cathy Lewin" w:date="2024-10-25T11:35:00Z">
+      <w:ins w:id="72" w:author="Cathy Lewin" w:date="2024-10-25T11:35:00Z">
         <w:r>
           <w:rPr/>
           <w:t>,</w:t>
@@ -3469,7 +3479,7 @@
         <w:rPr/>
         <w:t xml:space="preserve"> at this stage, concept</w:t>
       </w:r>
-      <w:ins w:id="72" w:author="Cathy Lewin" w:date="2024-10-25T12:15:00Z">
+      <w:ins w:id="73" w:author="Cathy Lewin" w:date="2024-10-25T12:15:00Z">
         <w:r>
           <w:rPr/>
           <w:t>s</w:t>
@@ -3479,7 +3489,7 @@
         <w:rPr/>
         <w:t xml:space="preserve"> related to </w:t>
       </w:r>
-      <w:ins w:id="73" w:author="Cathy Lewin" w:date="2024-10-25T12:15:00Z">
+      <w:ins w:id="74" w:author="Cathy Lewin" w:date="2024-10-25T12:15:00Z">
         <w:r>
           <w:rPr/>
           <w:t xml:space="preserve">an </w:t>
@@ -3489,7 +3499,7 @@
         <w:rPr/>
         <w:t xml:space="preserve">activity systems approach explored in this chapter are briefly outlined in the context of this study. The figure below </w:t>
       </w:r>
-      <w:del w:id="74" w:author="Cathy Lewin" w:date="2024-10-25T12:15:00Z">
+      <w:del w:id="75" w:author="Cathy Lewin" w:date="2024-10-25T12:15:00Z">
         <w:r>
           <w:rPr/>
           <w:delText>re</w:delText>
@@ -3499,7 +3509,7 @@
         <w:rPr/>
         <w:t>present</w:t>
       </w:r>
-      <w:ins w:id="75" w:author="Cathy Lewin" w:date="2024-10-25T12:15:00Z">
+      <w:ins w:id="76" w:author="Cathy Lewin" w:date="2024-10-25T12:15:00Z">
         <w:r>
           <w:rPr/>
           <w:t>s</w:t>
@@ -3509,7 +3519,7 @@
         <w:rPr/>
         <w:t xml:space="preserve"> a broader picture of the activity within the context of other activity systems as seen in the work of Cakir and colleagues repres</w:t>
       </w:r>
-      <w:ins w:id="76" w:author="Cathy Lewin" w:date="2024-10-25T12:15:00Z">
+      <w:ins w:id="77" w:author="Cathy Lewin" w:date="2024-10-25T12:15:00Z">
         <w:r>
           <w:rPr/>
           <w:t>t</w:t>
@@ -3519,7 +3529,7 @@
         <w:rPr/>
         <w:t>ened above in Fig 3.</w:t>
       </w:r>
-      <w:ins w:id="77" w:author="Cathy Lewin" w:date="2024-10-25T12:15:00Z">
+      <w:ins w:id="78" w:author="Cathy Lewin" w:date="2024-10-25T12:15:00Z">
         <w:r>
           <w:rPr/>
           <w:t>X</w:t>
@@ -3529,7 +3539,7 @@
         <w:rPr/>
         <w:t xml:space="preserve"> (</w:t>
       </w:r>
-      <w:del w:id="78" w:author="Cathy Lewin" w:date="2024-10-25T12:15:00Z">
+      <w:del w:id="79" w:author="Cathy Lewin" w:date="2024-10-25T12:15:00Z">
         <w:r>
           <w:rPr/>
           <w:delText xml:space="preserve">Cakir et al., </w:delText>
@@ -3685,7 +3695,7 @@
         <w:rPr/>
         <w:t>is particularly valuable for this study which involves the development of game coding abilities (IS THIS THE RIGHT TERM?), as it allows exploration of the contextual factors and influences from other activity systems contributing to the new shared object of activity. These include the ongoing development of cultural artefacts used, home interests and repertoires, as well as my own motivations. I am encouraged by the activist stance advocated by Stetsenko (</w:t>
       </w:r>
-      <w:del w:id="79" w:author="Cathy Lewin" w:date="2024-10-25T12:20:00Z">
+      <w:del w:id="80" w:author="Cathy Lewin" w:date="2024-10-25T12:20:00Z">
         <w:r>
           <w:rPr/>
           <w:delText xml:space="preserve">A. P. Stetsenko, </w:delText>
@@ -3753,13 +3763,13 @@
         <w:rPr/>
         <w:t>In chapter 4 particular attention is paid to the development of the artefacts and processes developed as part of the learning design as a form of evidence of these transformations. The more rapid iterations of design align to a greater extent to DBR process of than that of Change Laboratory</w:t>
       </w:r>
-      <w:ins w:id="80" w:author="Cathy Lewin" w:date="2024-10-25T12:23:00Z">
+      <w:ins w:id="81" w:author="Cathy Lewin" w:date="2024-10-25T12:23:00Z">
         <w:r>
           <w:rPr/>
           <w:t>.</w:t>
         </w:r>
       </w:ins>
-      <w:del w:id="81" w:author="Cathy Lewin" w:date="2024-10-25T12:23:00Z">
+      <w:del w:id="82" w:author="Cathy Lewin" w:date="2024-10-25T12:23:00Z">
         <w:r>
           <w:rPr/>
           <w:delText>,</w:delText>
@@ -3769,7 +3779,7 @@
         <w:rPr/>
         <w:t xml:space="preserve"> Despite this, this study does aim for a full application of </w:t>
       </w:r>
-      <w:del w:id="82" w:author="Cathy Lewin" w:date="2024-10-25T12:23:00Z">
+      <w:del w:id="83" w:author="Cathy Lewin" w:date="2024-10-25T12:23:00Z">
         <w:r>
           <w:rPr/>
           <w:delText xml:space="preserve">a </w:delText>
@@ -3784,7 +3794,7 @@
         <w:rPr/>
         <w:t>This hybrid approach address</w:t>
       </w:r>
-      <w:ins w:id="83" w:author="Cathy Lewin" w:date="2024-10-25T12:23:00Z">
+      <w:ins w:id="84" w:author="Cathy Lewin" w:date="2024-10-25T12:23:00Z">
         <w:r>
           <w:rPr/>
           <w:t>es</w:t>
@@ -3827,7 +3837,7 @@
         <w:rPr/>
         <w:t>Turning to a similar issue regarding conceptions of agency, TADS (transformative agency by double stimulation) is most commonly explored in relation to Change Laboratory and professional settings. Despite its potential in less structured contexts, there is a paucity of studies in the area of “student-centered contexts of learning” (Isaac et al., 2021:93). However, the broader concept of participants actively overcoming blockages caused by contradictions is well-explored in the fields of Human-Computer Interaction (HCI) and DBR. These fields often focus on revising educational tool designs to address conflicts, while still recognising the agency and input of participants (Karanasios et al., 2021)</w:t>
       </w:r>
-      <w:ins w:id="84" w:author="Cathy Lewin" w:date="2024-10-25T12:24:00Z">
+      <w:ins w:id="85" w:author="Cathy Lewin" w:date="2024-10-25T12:24:00Z">
         <w:r>
           <w:rPr/>
           <w:t>.</w:t>
@@ -3837,7 +3847,7 @@
         <w:rPr/>
         <w:t xml:space="preserve"> In line with Hopwood (</w:t>
       </w:r>
-      <w:del w:id="85" w:author="Cathy Lewin" w:date="2024-10-25T12:24:00Z">
+      <w:del w:id="86" w:author="Cathy Lewin" w:date="2024-10-25T12:24:00Z">
         <w:r>
           <w:rPr/>
           <w:delText xml:space="preserve">Hopwood, </w:delText>
@@ -3876,7 +3886,7 @@
           <w:pgNumType w:fmt="decimal"/>
           <w:formProt w:val="false"/>
           <w:textDirection w:val="lrTb"/>
-          <w:docGrid w:type="default" w:linePitch="312" w:charSpace="4294965042"/>
+          <w:docGrid w:type="default" w:linePitch="312" w:charSpace="0"/>
         </w:sectPr>
       </w:pPr>
     </w:p>
@@ -6316,7 +6326,7 @@
           <w:pgMar w:left="1134" w:right="1134" w:gutter="0" w:header="0" w:top="1134" w:footer="1134" w:bottom="1712"/>
           <w:formProt w:val="false"/>
           <w:textDirection w:val="lrTb"/>
-          <w:docGrid w:type="default" w:linePitch="312" w:charSpace="4294965042"/>
+          <w:docGrid w:type="default" w:linePitch="312" w:charSpace="0"/>
         </w:sectPr>
       </w:pPr>
     </w:p>
@@ -6336,7 +6346,7 @@
       <w:pgMar w:left="1134" w:right="1134" w:gutter="0" w:header="0" w:top="1134" w:footer="1134" w:bottom="1712"/>
       <w:formProt w:val="false"/>
       <w:textDirection w:val="lrTb"/>
-      <w:docGrid w:type="default" w:linePitch="312" w:charSpace="4294965042"/>
+      <w:docGrid w:type="default" w:linePitch="312" w:charSpace="0"/>
     </w:sectPr>
   </w:body>
 </w:document>

</xml_diff>